<commit_message>
More deployment details.  Updated Maintainability memo
</commit_message>
<xml_diff>
--- a/Documentation/Pit Station Maintenance Manual.docx
+++ b/Documentation/Pit Station Maintenance Manual.docx
@@ -40,44 +40,38 @@
       <w:pPr>
         <w:pStyle w:val="ListParagraph"/>
         <w:numPr>
-          <w:ilvl w:val="0"/>
-          <w:numId w:val="1"/>
-        </w:numPr>
-      </w:pPr>
-      <w:r>
-        <w:t>Having trouble view/edit/compile/run the code for the Pit Station Software?</w:t>
-      </w:r>
-    </w:p>
-    <w:p>
-      <w:pPr>
-        <w:pStyle w:val="ListParagraph"/>
-        <w:numPr>
-          <w:ilvl w:val="1"/>
-          <w:numId w:val="1"/>
-        </w:numPr>
-      </w:pPr>
-      <w:r>
-        <w:t xml:space="preserve">I highly recommend you to download Java JDK with Netbeans from this site: </w:t>
+          <w:ilvl w:val="1"/>
+          <w:numId w:val="1"/>
+        </w:numPr>
+      </w:pPr>
+      <w:r>
+        <w:t xml:space="preserve">Go to </w:t>
       </w:r>
       <w:hyperlink r:id="rId5" w:history="1">
         <w:r>
           <w:rPr>
             <w:rStyle w:val="Hyperlink"/>
           </w:rPr>
-          <w:t>http://www.oracle.com/technetwork/java/javase/downloads/jdk-7-netbeans-download-432126.html</w:t>
+          <w:t>here</w:t>
         </w:r>
       </w:hyperlink>
-    </w:p>
-    <w:p>
-      <w:pPr>
-        <w:pStyle w:val="ListParagraph"/>
-        <w:numPr>
-          <w:ilvl w:val="1"/>
-          <w:numId w:val="1"/>
-        </w:numPr>
-      </w:pPr>
-      <w:r>
-        <w:t xml:space="preserve">Afterwards, I suggest you download Git Bash from </w:t>
+      <w:r>
+        <w:t xml:space="preserve"> to install the correct version of Java jdk based on the OS you are using</w:t>
+      </w:r>
+    </w:p>
+    <w:p>
+      <w:pPr>
+        <w:pStyle w:val="ListParagraph"/>
+        <w:numPr>
+          <w:ilvl w:val="1"/>
+          <w:numId w:val="1"/>
+        </w:numPr>
+      </w:pPr>
+      <w:r>
+        <w:t>For a 64-bit OS, g</w:t>
+      </w:r>
+      <w:r>
+        <w:t xml:space="preserve">o to </w:t>
       </w:r>
       <w:hyperlink r:id="rId6" w:history="1">
         <w:r>
@@ -88,9 +82,243 @@
         </w:r>
       </w:hyperlink>
       <w:r>
+        <w:t xml:space="preserve"> to download the zip folder and extract</w:t>
+      </w:r>
+      <w:r>
+        <w:t xml:space="preserve"> rxtxSerial.dll and rxtxParallel.dll</w:t>
+      </w:r>
+      <w:r>
+        <w:t xml:space="preserve"> </w:t>
+      </w:r>
+      <w:r>
+        <w:t>to C:\Program Files\Java\Jre6(or 7)\bin</w:t>
+      </w:r>
+    </w:p>
+    <w:p>
+      <w:pPr>
+        <w:pStyle w:val="ListParagraph"/>
+        <w:numPr>
+          <w:ilvl w:val="1"/>
+          <w:numId w:val="1"/>
+        </w:numPr>
+      </w:pPr>
+      <w:r>
+        <w:t xml:space="preserve">For a 32-bit OS, go to </w:t>
+      </w:r>
+      <w:hyperlink r:id="rId7" w:history="1">
+        <w:r>
+          <w:rPr>
+            <w:rStyle w:val="Hyperlink"/>
+          </w:rPr>
+          <w:t>here</w:t>
+        </w:r>
+      </w:hyperlink>
+      <w:r>
+        <w:t xml:space="preserve"> to download the zip folder and extract rxtxSerial.dll and rxtxParallel.dll to C:\Program Files\Java\Jre6(or 7)\bin</w:t>
+      </w:r>
+    </w:p>
+    <w:p>
+      <w:pPr>
+        <w:pStyle w:val="ListParagraph"/>
+        <w:numPr>
+          <w:ilvl w:val="1"/>
+          <w:numId w:val="1"/>
+        </w:numPr>
+      </w:pPr>
+      <w:r>
+        <w:t xml:space="preserve">Now </w:t>
+      </w:r>
+      <w:r>
+        <w:t>is the most challenging part:</w:t>
+      </w:r>
+      <w:r>
+        <w:t xml:space="preserve">  Hover over my Computer and click on “properties”.  Find “Advanced System Settings”(this is different for different windows OS).  Then click on “Environment Variables”.  On the lower scrollarea, scroll down to “Path” and click on it, and then click on “Edit”.  Now append your jdk and jre library to the end of the line starting with a semicolon to separate the previous one(i.e.  ;</w:t>
+      </w:r>
+      <w:r>
+        <w:t>C:\Program Files\Java\jre6\bin;</w:t>
+      </w:r>
+      <w:r>
+        <w:t xml:space="preserve"> </w:t>
+      </w:r>
+      <w:r>
+        <w:t>C:\Program Files\Java\jdk1.7.0_15\bin; C:\Program Files\Java\jre7\bin;</w:t>
+      </w:r>
+      <w:r>
+        <w:t>)</w:t>
+      </w:r>
+    </w:p>
+    <w:p>
+      <w:pPr>
+        <w:pStyle w:val="ListParagraph"/>
+        <w:numPr>
+          <w:ilvl w:val="1"/>
+          <w:numId w:val="1"/>
+        </w:numPr>
+      </w:pPr>
+      <w:r>
+        <w:t>Now click on “OK”,”OK”…</w:t>
+      </w:r>
+    </w:p>
+    <w:p>
+      <w:pPr>
+        <w:pStyle w:val="ListParagraph"/>
+        <w:numPr>
+          <w:ilvl w:val="1"/>
+          <w:numId w:val="1"/>
+        </w:numPr>
+      </w:pPr>
+      <w:r>
+        <w:t>Before you run by double clicking on the jar file in the dist folder, try downloading it and run it in the terminal in case more error messages occur.</w:t>
+      </w:r>
+    </w:p>
+    <w:p>
+      <w:pPr>
+        <w:pStyle w:val="ListParagraph"/>
+        <w:numPr>
+          <w:ilvl w:val="1"/>
+          <w:numId w:val="1"/>
+        </w:numPr>
+      </w:pPr>
+      <w:r>
+        <w:t>Navigate to the dist folder(I assume you know how to do this with you bash skills from CS classes).  Use “java –jar ChargingController.jar” to run the jar executable.</w:t>
+      </w:r>
+    </w:p>
+    <w:p>
+      <w:pPr>
+        <w:pStyle w:val="ListParagraph"/>
+        <w:numPr>
+          <w:ilvl w:val="1"/>
+          <w:numId w:val="1"/>
+        </w:numPr>
+      </w:pPr>
+      <w:r>
+        <w:t xml:space="preserve">If it still doesn’t work, copy down the exception printed in the terminal and search that exception in </w:t>
+      </w:r>
+      <w:hyperlink r:id="rId8" w:history="1">
+        <w:r>
+          <w:rPr>
+            <w:rStyle w:val="Hyperlink"/>
+          </w:rPr>
+          <w:t>StackOverflow</w:t>
+        </w:r>
+      </w:hyperlink>
+      <w:r>
+        <w:t>.</w:t>
+      </w:r>
+    </w:p>
+    <w:p>
+      <w:pPr>
+        <w:pStyle w:val="ListParagraph"/>
+        <w:numPr>
+          <w:ilvl w:val="1"/>
+          <w:numId w:val="1"/>
+        </w:numPr>
+      </w:pPr>
+      <w:r>
+        <w:t xml:space="preserve">If you haven’t install the Arduino driver, you can find the file you need to download from </w:t>
+      </w:r>
+      <w:hyperlink r:id="rId9" w:history="1">
+        <w:r>
+          <w:rPr>
+            <w:rStyle w:val="Hyperlink"/>
+          </w:rPr>
+          <w:t>here</w:t>
+        </w:r>
+      </w:hyperlink>
+      <w:r>
+        <w:t xml:space="preserve"> and you can follow the instruction to install the driver from </w:t>
+      </w:r>
+      <w:hyperlink r:id="rId10" w:history="1">
+        <w:r>
+          <w:rPr>
+            <w:rStyle w:val="Hyperlink"/>
+          </w:rPr>
+          <w:t>here</w:t>
+        </w:r>
+      </w:hyperlink>
+      <w:r>
+        <w:t>(It is the instruction for a different type of Arduino board, but you should be following the same procedure).  The Arduino software IDE zipfile is also in the deployment folder in the repository. When driver is installed, right click on My Computer and click on “Manage” or “Device Manager” to check if the adaptor does show up as a new COMM Port.</w:t>
+      </w:r>
+    </w:p>
+    <w:p>
+      <w:pPr>
+        <w:pStyle w:val="ListParagraph"/>
+        <w:numPr>
+          <w:ilvl w:val="1"/>
+          <w:numId w:val="1"/>
+        </w:numPr>
+      </w:pPr>
+      <w:r>
+        <w:t xml:space="preserve">It is possible that you have not yet installed the driver for the I2C to USB adaptor.  Click </w:t>
+      </w:r>
+      <w:hyperlink r:id="rId11" w:history="1">
+        <w:r>
+          <w:rPr>
+            <w:rStyle w:val="Hyperlink"/>
+          </w:rPr>
+          <w:t>http://www.ftdichip.com/Drivers/VCP.htm</w:t>
+        </w:r>
+      </w:hyperlink>
+      <w:r>
+        <w:t>.  Make sure you disconnect the USB and connect it back again after the driver is installed so that it actually shows up as a new Comm port.  Right click on My Computer and click on “Manage” or “Device Manager” to check if the adaptor and Arduino show up as two new COMM Ports.</w:t>
+      </w:r>
+    </w:p>
+    <w:p>
+      <w:pPr>
+        <w:pStyle w:val="ListParagraph"/>
+        <w:numPr>
+          <w:ilvl w:val="0"/>
+          <w:numId w:val="1"/>
+        </w:numPr>
+      </w:pPr>
+      <w:r>
+        <w:t>Having trouble view/edit/compile/run the code for the Pit Station Software?</w:t>
+      </w:r>
+    </w:p>
+    <w:p>
+      <w:pPr>
+        <w:pStyle w:val="ListParagraph"/>
+        <w:numPr>
+          <w:ilvl w:val="1"/>
+          <w:numId w:val="1"/>
+        </w:numPr>
+      </w:pPr>
+      <w:r>
+        <w:lastRenderedPageBreak/>
+        <w:t xml:space="preserve">I highly recommend you to download Java JDK with Netbeans from this site: </w:t>
+      </w:r>
+      <w:hyperlink r:id="rId12" w:history="1">
+        <w:r>
+          <w:rPr>
+            <w:rStyle w:val="Hyperlink"/>
+          </w:rPr>
+          <w:t>http://www.oracle.com/technetwork/java/javase/downloads/jdk-7-netbeans-download-432126.html</w:t>
+        </w:r>
+      </w:hyperlink>
+    </w:p>
+    <w:p>
+      <w:pPr>
+        <w:pStyle w:val="ListParagraph"/>
+        <w:numPr>
+          <w:ilvl w:val="1"/>
+          <w:numId w:val="1"/>
+        </w:numPr>
+      </w:pPr>
+      <w:r>
+        <w:t xml:space="preserve">Afterwards, I suggest you download Git Bash from </w:t>
+      </w:r>
+      <w:hyperlink r:id="rId13" w:history="1">
+        <w:r>
+          <w:rPr>
+            <w:rStyle w:val="Hyperlink"/>
+          </w:rPr>
+          <w:t>here</w:t>
+        </w:r>
+      </w:hyperlink>
+      <w:r>
         <w:t xml:space="preserve">, and go to a new folder your created.  Now enter “git clone </w:t>
       </w:r>
-      <w:hyperlink r:id="rId7" w:history="1">
+      <w:hyperlink r:id="rId14" w:history="1">
         <w:r>
           <w:rPr>
             <w:rStyle w:val="Hyperlink"/>
@@ -138,7 +366,59 @@
         </w:numPr>
       </w:pPr>
       <w:r>
-        <w:t xml:space="preserve">“Cannot communicate with Arduino” warning keep showing up after starting up the charging program.   </w:t>
+        <w:t>“Cannot communicate with Arduino” warning keep showing up</w:t>
+      </w:r>
+      <w:r>
+        <w:t xml:space="preserve"> after starting up the charging </w:t>
+      </w:r>
+      <w:r>
+        <w:t xml:space="preserve">program.   </w:t>
+      </w:r>
+    </w:p>
+    <w:p>
+      <w:pPr>
+        <w:pStyle w:val="ListParagraph"/>
+        <w:numPr>
+          <w:ilvl w:val="1"/>
+          <w:numId w:val="1"/>
+        </w:numPr>
+      </w:pPr>
+      <w:r>
+        <w:t xml:space="preserve">If you haven’t install the Arduino driver, that is probably why.  You can find the file you need to download from </w:t>
+      </w:r>
+      <w:hyperlink r:id="rId15" w:history="1">
+        <w:r>
+          <w:rPr>
+            <w:rStyle w:val="Hyperlink"/>
+          </w:rPr>
+          <w:t>here</w:t>
+        </w:r>
+      </w:hyperlink>
+      <w:r>
+        <w:t xml:space="preserve"> and you can follow the instruction to install the driver from </w:t>
+      </w:r>
+      <w:hyperlink r:id="rId16" w:history="1">
+        <w:r>
+          <w:rPr>
+            <w:rStyle w:val="Hyperlink"/>
+          </w:rPr>
+          <w:t>here</w:t>
+        </w:r>
+      </w:hyperlink>
+      <w:r>
+        <w:t>(It is the instruction for a different type of Arduino board, but you should be following the same procedure).</w:t>
+      </w:r>
+      <w:r>
+        <w:t xml:space="preserve">  The Arduino software IDE zipfile is also in the deployment folder in the repository.</w:t>
+      </w:r>
+      <w:r>
+        <w:t xml:space="preserve"> </w:t>
+      </w:r>
+      <w:r>
+        <w:t>When driver is installed, r</w:t>
+      </w:r>
+      <w:r>
+        <w:t>ight click on My Computer and click on “Manage” or “Device Manager” to check if the adaptor does show up as a new COMM Port.</w:t>
       </w:r>
     </w:p>
     <w:p>
@@ -253,6 +533,29 @@
       </w:r>
       <w:r>
         <w:t xml:space="preserve">lar warnings keep showing up.  </w:t>
+      </w:r>
+    </w:p>
+    <w:p>
+      <w:pPr>
+        <w:pStyle w:val="ListParagraph"/>
+        <w:numPr>
+          <w:ilvl w:val="1"/>
+          <w:numId w:val="1"/>
+        </w:numPr>
+      </w:pPr>
+      <w:r>
+        <w:t xml:space="preserve">It is possible that you have not yet installed the driver for the I2C to USB adaptor.  Click </w:t>
+      </w:r>
+      <w:hyperlink r:id="rId17" w:history="1">
+        <w:r>
+          <w:rPr>
+            <w:rStyle w:val="Hyperlink"/>
+          </w:rPr>
+          <w:t>http://www.ftdichip.com/Drivers/VCP.htm</w:t>
+        </w:r>
+      </w:hyperlink>
+      <w:r>
+        <w:t>.  Make sure you disconnect the USB and connect it back again after the driver is installed so that it actually shows up as a new Comm port.  Right click on My Computer and click on “Manage” or “Device Manager” to check if the adaptor does show up as a new COMM Port.</w:t>
       </w:r>
     </w:p>
     <w:p>
@@ -577,7 +880,7 @@
         <w:lastRenderedPageBreak/>
         <w:t xml:space="preserve">If the device driver cannot be automatically installed, please install it at </w:t>
       </w:r>
-      <w:hyperlink r:id="rId8" w:history="1">
+      <w:hyperlink r:id="rId18" w:history="1">
         <w:r>
           <w:rPr>
             <w:rStyle w:val="Hyperlink"/>
@@ -603,7 +906,7 @@
       <w:r>
         <w:t xml:space="preserve">ealterm at </w:t>
       </w:r>
-      <w:hyperlink r:id="rId9" w:history="1">
+      <w:hyperlink r:id="rId19" w:history="1">
         <w:r>
           <w:rPr>
             <w:rStyle w:val="Hyperlink"/>
@@ -623,7 +926,7 @@
       <w:r>
         <w:t xml:space="preserve">Now follow instructions here </w:t>
       </w:r>
-      <w:hyperlink r:id="rId10" w:history="1">
+      <w:hyperlink r:id="rId20" w:history="1">
         <w:r>
           <w:rPr>
             <w:rStyle w:val="Hyperlink"/>
@@ -679,7 +982,7 @@
       <w:r>
         <w:t xml:space="preserve">You can try to reprogram using the software IDE you can download </w:t>
       </w:r>
-      <w:hyperlink r:id="rId11" w:history="1">
+      <w:hyperlink r:id="rId21" w:history="1">
         <w:r>
           <w:rPr>
             <w:rStyle w:val="Hyperlink"/>
@@ -699,7 +1002,7 @@
       <w:r>
         <w:t xml:space="preserve">You can then download the firmware code </w:t>
       </w:r>
-      <w:hyperlink r:id="rId12" w:history="1">
+      <w:hyperlink r:id="rId22" w:history="1">
         <w:r>
           <w:rPr>
             <w:rStyle w:val="Hyperlink"/>

</xml_diff>